<commit_message>
updated EDA and README
</commit_message>
<xml_diff>
--- a/COMP 340 Final Project Report.docx
+++ b/COMP 340 Final Project Report.docx
@@ -1548,6 +1548,14 @@
         </w:rPr>
         <w:t>Train-Test Split</w:t>
       </w:r>
+      <w:r>
+        <w:rPr>
+          <w:rFonts w:ascii="Times New Roman" w:hAnsi="Times New Roman" w:cs="Times New Roman"/>
+          <w:color w:val="000000"/>
+          <w:u w:val="single"/>
+        </w:rPr>
+        <w:t xml:space="preserve"> </w:t>
+      </w:r>
     </w:p>
     <w:p>
       <w:pPr>
@@ -1602,6 +1610,49 @@
           <w:color w:val="000000"/>
         </w:rPr>
         <w:t>matrix.</w:t>
+      </w:r>
+      <w:r>
+        <w:rPr>
+          <w:rFonts w:ascii="Times New Roman" w:hAnsi="Times New Roman" w:cs="Times New Roman"/>
+          <w:color w:val="000000"/>
+        </w:rPr>
+        <w:t xml:space="preserve"> </w:t>
+      </w:r>
+    </w:p>
+    <w:p>
+      <w:pPr>
+        <w:widowControl w:val="0"/>
+        <w:autoSpaceDE w:val="0"/>
+        <w:autoSpaceDN w:val="0"/>
+        <w:adjustRightInd w:val="0"/>
+        <w:rPr>
+          <w:rFonts w:ascii="Times New Roman" w:hAnsi="Times New Roman" w:cs="Times New Roman"/>
+          <w:color w:val="000000"/>
+        </w:rPr>
+      </w:pPr>
+      <w:r>
+        <w:rPr>
+          <w:rFonts w:ascii="Times New Roman" w:hAnsi="Times New Roman" w:cs="Times New Roman"/>
+          <w:color w:val="000000"/>
+        </w:rPr>
+        <w:tab/>
+      </w:r>
+      <w:bookmarkStart w:id="0" w:name="_GoBack"/>
+      <w:bookmarkEnd w:id="0"/>
+      <w:r>
+        <w:rPr>
+          <w:rFonts w:ascii="Times New Roman" w:hAnsi="Times New Roman" w:cs="Times New Roman"/>
+          <w:color w:val="000000"/>
+          <w:highlight w:val="yellow"/>
+        </w:rPr>
+        <w:t>The reasoning behind this method is that if we</w:t>
+      </w:r>
+      <w:r>
+        <w:rPr>
+          <w:rFonts w:ascii="Times New Roman" w:hAnsi="Times New Roman" w:cs="Times New Roman"/>
+          <w:color w:val="000000"/>
+        </w:rPr>
+        <w:t xml:space="preserve"> </w:t>
       </w:r>
     </w:p>
     <w:p>
@@ -2377,6 +2428,7 @@
           <w:rFonts w:ascii="Times New Roman" w:hAnsi="Times New Roman" w:cs="Times New Roman"/>
           <w:color w:val="000000"/>
         </w:rPr>
+        <w:lastRenderedPageBreak/>
         <w:t>If we p</w:t>
       </w:r>
       <w:r>
@@ -2454,7 +2506,6 @@
           <w:rFonts w:ascii="Times New Roman" w:hAnsi="Times New Roman" w:cs="Times New Roman"/>
           <w:color w:val="000000"/>
         </w:rPr>
-        <w:lastRenderedPageBreak/>
         <w:t xml:space="preserve">same </w:t>
       </w:r>
       <w:r>
@@ -3820,6 +3871,7 @@
           <w:i/>
           <w:color w:val="000000"/>
         </w:rPr>
+        <w:lastRenderedPageBreak/>
         <w:tab/>
       </w:r>
       <w:r>
@@ -3862,7 +3914,6 @@
           <w:rFonts w:ascii="Times New Roman" w:hAnsi="Times New Roman" w:cs="Times New Roman"/>
           <w:color w:val="000000"/>
         </w:rPr>
-        <w:lastRenderedPageBreak/>
         <w:t>M</w:t>
       </w:r>
       <w:r>
@@ -5044,7 +5095,6 @@
           <w:color w:val="000000"/>
           <w:u w:val="single"/>
         </w:rPr>
-        <w:lastRenderedPageBreak/>
         <w:t>Model 2</w:t>
       </w:r>
       <w:r>
@@ -6025,10 +6075,12 @@
         <w:rPr>
           <w:rFonts w:ascii="Times New Roman" w:eastAsia="Times New Roman" w:hAnsi="Times New Roman" w:cs="Times New Roman"/>
           <w:bCs/>
+          <w:noProof/>
           <w:color w:val="222222"/>
           <w:shd w:val="clear" w:color="auto" w:fill="FFFFFF"/>
           <w:lang w:eastAsia="zh-CN"/>
         </w:rPr>
+        <w:lastRenderedPageBreak/>
         <w:drawing>
           <wp:inline distT="0" distB="0" distL="0" distR="0" wp14:anchorId="599CA2D7" wp14:editId="4574C483">
             <wp:extent cx="3041422" cy="2288540"/>
@@ -6447,78 +6499,55 @@
         <w:autoSpaceDE w:val="0"/>
         <w:autoSpaceDN w:val="0"/>
         <w:adjustRightInd w:val="0"/>
-        <w:rPr>
-          <w:rFonts w:ascii="Times New Roman" w:hAnsi="Times New Roman" w:cs="Times New Roman"/>
-          <w:color w:val="000000"/>
-        </w:rPr>
-      </w:pPr>
-      <w:r>
-        <w:rPr>
-          <w:rFonts w:ascii="Times New Roman" w:hAnsi="Times New Roman" w:cs="Times New Roman"/>
-          <w:color w:val="000000"/>
-        </w:rPr>
-        <w:t>User-User Models</w:t>
-      </w:r>
-    </w:p>
-    <w:p>
-      <w:pPr>
-        <w:widowControl w:val="0"/>
-        <w:autoSpaceDE w:val="0"/>
-        <w:autoSpaceDN w:val="0"/>
-        <w:adjustRightInd w:val="0"/>
-        <w:rPr>
-          <w:rFonts w:ascii="Times New Roman" w:hAnsi="Times New Roman" w:cs="Times New Roman"/>
-          <w:color w:val="000000"/>
-        </w:rPr>
-      </w:pPr>
-      <w:r>
-        <w:rPr>
-          <w:rFonts w:ascii="Times New Roman" w:hAnsi="Times New Roman" w:cs="Times New Roman"/>
-          <w:color w:val="000000"/>
-        </w:rPr>
-        <w:tab/>
-      </w:r>
-      <w:r>
-        <w:rPr>
-          <w:rFonts w:ascii="Times New Roman" w:hAnsi="Times New Roman" w:cs="Times New Roman"/>
-          <w:color w:val="000000"/>
-        </w:rPr>
-        <w:t xml:space="preserve">Unfortunately, our weighted user-user </w:t>
-      </w:r>
-      <w:r>
-        <w:rPr>
-          <w:rFonts w:ascii="Times New Roman" w:hAnsi="Times New Roman" w:cs="Times New Roman"/>
-          <w:color w:val="000000"/>
-        </w:rPr>
-        <w:t xml:space="preserve">model did not outperform </w:t>
-      </w:r>
-      <w:r>
-        <w:rPr>
-          <w:rFonts w:ascii="Times New Roman" w:hAnsi="Times New Roman" w:cs="Times New Roman"/>
-          <w:color w:val="000000"/>
-        </w:rPr>
-        <w:t xml:space="preserve">the unweighted user-user model </w:t>
-      </w:r>
-      <w:r>
-        <w:rPr>
-          <w:rFonts w:ascii="Times New Roman" w:hAnsi="Times New Roman" w:cs="Times New Roman"/>
-          <w:color w:val="000000"/>
-        </w:rPr>
-        <w:t xml:space="preserve">(MSE = </w:t>
-      </w:r>
-      <w:r>
-        <w:rPr>
-          <w:rFonts w:ascii="Times New Roman" w:hAnsi="Times New Roman" w:cs="Times New Roman"/>
-          <w:color w:val="000000"/>
-        </w:rPr>
-        <w:t>0.9756</w:t>
-      </w:r>
-      <w:r>
-        <w:rPr>
-          <w:rFonts w:ascii="Times New Roman" w:hAnsi="Times New Roman" w:cs="Times New Roman"/>
-          <w:color w:val="000000"/>
-        </w:rPr>
-        <w:t>)</w:t>
+        <w:ind w:firstLine="720"/>
+        <w:rPr>
+          <w:rFonts w:ascii="Times New Roman" w:hAnsi="Times New Roman" w:cs="Times New Roman"/>
+          <w:color w:val="000000"/>
+        </w:rPr>
+      </w:pPr>
+      <w:r>
+        <w:rPr>
+          <w:rFonts w:ascii="Times New Roman" w:hAnsi="Times New Roman" w:cs="Times New Roman"/>
+          <w:color w:val="000000"/>
+        </w:rPr>
+        <w:t xml:space="preserve">Out of all the </w:t>
+      </w:r>
+      <w:r>
+        <w:rPr>
+          <w:rFonts w:ascii="Times New Roman" w:hAnsi="Times New Roman" w:cs="Times New Roman"/>
+          <w:color w:val="000000"/>
+        </w:rPr>
+        <w:t>models, the Neural Network Based Matrix Factorization Model has significantly bet</w:t>
+      </w:r>
+      <w:r>
+        <w:rPr>
+          <w:rFonts w:ascii="Times New Roman" w:hAnsi="Times New Roman" w:cs="Times New Roman"/>
+          <w:color w:val="000000"/>
+        </w:rPr>
+        <w:t xml:space="preserve">ter testing MSE than the other models. </w:t>
+      </w:r>
+      <w:r>
+        <w:rPr>
+          <w:rFonts w:ascii="Times New Roman" w:hAnsi="Times New Roman" w:cs="Times New Roman"/>
+          <w:color w:val="000000"/>
+        </w:rPr>
+        <w:t xml:space="preserve">We believe this is because </w:t>
+      </w:r>
+      <w:r>
+        <w:rPr>
+          <w:rFonts w:ascii="Times New Roman" w:hAnsi="Times New Roman" w:cs="Times New Roman"/>
+          <w:color w:val="000000"/>
+          <w:highlight w:val="yellow"/>
+        </w:rPr>
+        <w:t>_______________</w:t>
+      </w:r>
+      <w:r>
+        <w:rPr>
+          <w:rFonts w:ascii="Times New Roman" w:hAnsi="Times New Roman" w:cs="Times New Roman"/>
+          <w:color w:val="000000"/>
+          <w:highlight w:val="yellow"/>
+        </w:rPr>
+        <w:t>.</w:t>
       </w:r>
       <w:r>
         <w:rPr>
@@ -6526,41 +6555,6 @@
           <w:color w:val="000000"/>
         </w:rPr>
         <w:t xml:space="preserve"> </w:t>
-      </w:r>
-      <w:r>
-        <w:rPr>
-          <w:rFonts w:ascii="Times New Roman" w:hAnsi="Times New Roman" w:cs="Times New Roman"/>
-          <w:color w:val="000000"/>
-        </w:rPr>
-        <w:t xml:space="preserve">regardless of what weights we swept and inputted. </w:t>
-      </w:r>
-      <w:r>
-        <w:rPr>
-          <w:rFonts w:ascii="Times New Roman" w:hAnsi="Times New Roman" w:cs="Times New Roman"/>
-          <w:color w:val="000000"/>
-        </w:rPr>
-        <w:t>This was out</w:t>
-      </w:r>
-      <w:r>
-        <w:rPr>
-          <w:rFonts w:ascii="Times New Roman" w:hAnsi="Times New Roman" w:cs="Times New Roman"/>
-          <w:color w:val="000000"/>
-        </w:rPr>
-        <w:t xml:space="preserve"> of our expectation as we thought the extra interactions we included might provide a better</w:t>
-      </w:r>
-      <w:r>
-        <w:rPr>
-          <w:rFonts w:ascii="Times New Roman" w:hAnsi="Times New Roman" w:cs="Times New Roman"/>
-          <w:color w:val="000000"/>
-        </w:rPr>
-        <w:t xml:space="preserve"> </w:t>
-      </w:r>
-      <w:r>
-        <w:rPr>
-          <w:rFonts w:ascii="Times New Roman" w:hAnsi="Times New Roman" w:cs="Times New Roman"/>
-          <w:color w:val="000000"/>
-        </w:rPr>
-        <w:t xml:space="preserve">model. </w:t>
       </w:r>
     </w:p>
     <w:p>
@@ -6575,20 +6569,6 @@
           <w:color w:val="000000"/>
         </w:rPr>
       </w:pPr>
-      <w:r>
-        <w:rPr>
-          <w:rFonts w:ascii="Times New Roman" w:hAnsi="Times New Roman" w:cs="Times New Roman"/>
-          <w:color w:val="000000"/>
-        </w:rPr>
-        <w:t>A possible r</w:t>
-      </w:r>
-      <w:r>
-        <w:rPr>
-          <w:rFonts w:ascii="Times New Roman" w:hAnsi="Times New Roman" w:cs="Times New Roman"/>
-          <w:color w:val="000000"/>
-        </w:rPr>
-        <w:t xml:space="preserve">eason that the weighted user-user model is that we’re working with a smaller subset of the entire dataset and there are just too few books or users for our model to work. </w:t>
-      </w:r>
     </w:p>
     <w:p>
       <w:pPr>
@@ -6596,11 +6576,40 @@
         <w:autoSpaceDE w:val="0"/>
         <w:autoSpaceDN w:val="0"/>
         <w:adjustRightInd w:val="0"/>
-        <w:rPr>
-          <w:rFonts w:ascii="Times New Roman" w:hAnsi="Times New Roman" w:cs="Times New Roman"/>
-          <w:color w:val="000000"/>
-        </w:rPr>
-      </w:pPr>
+        <w:ind w:firstLine="720"/>
+        <w:rPr>
+          <w:rFonts w:ascii="Times New Roman" w:hAnsi="Times New Roman" w:cs="Times New Roman"/>
+          <w:color w:val="000000"/>
+        </w:rPr>
+      </w:pPr>
+      <w:r>
+        <w:rPr>
+          <w:rFonts w:ascii="Times New Roman" w:hAnsi="Times New Roman" w:cs="Times New Roman"/>
+          <w:color w:val="000000"/>
+        </w:rPr>
+        <w:t>Our</w:t>
+      </w:r>
+      <w:r>
+        <w:rPr>
+          <w:rFonts w:ascii="Times New Roman" w:hAnsi="Times New Roman" w:cs="Times New Roman"/>
+          <w:color w:val="000000"/>
+        </w:rPr>
+        <w:t xml:space="preserve"> own attempt at linearly combining the three matrices in the weighted user-</w:t>
+      </w:r>
+      <w:r>
+        <w:rPr>
+          <w:rFonts w:ascii="Times New Roman" w:hAnsi="Times New Roman" w:cs="Times New Roman"/>
+          <w:color w:val="000000"/>
+        </w:rPr>
+        <w:t>u</w:t>
+      </w:r>
+      <w:r>
+        <w:rPr>
+          <w:rFonts w:ascii="Times New Roman" w:hAnsi="Times New Roman" w:cs="Times New Roman"/>
+          <w:color w:val="000000"/>
+        </w:rPr>
+        <w:t>ser model actually did not outperform the benchmark, the unweighted user-user model’s MSE. We believe this is because the way that we are weighting the three matrices is too naïve. It requires more sophisticated approaches for this model to ever perform better than the unweighted user-user model.</w:t>
+      </w:r>
     </w:p>
     <w:p>
       <w:pPr>
@@ -6608,136 +6617,13 @@
         <w:autoSpaceDE w:val="0"/>
         <w:autoSpaceDN w:val="0"/>
         <w:adjustRightInd w:val="0"/>
-        <w:rPr>
-          <w:rFonts w:ascii="Times New Roman" w:hAnsi="Times New Roman" w:cs="Times New Roman"/>
-          <w:color w:val="000000"/>
-        </w:rPr>
-      </w:pPr>
-      <w:r>
-        <w:rPr>
-          <w:rFonts w:ascii="Times New Roman" w:hAnsi="Times New Roman" w:cs="Times New Roman"/>
-          <w:color w:val="000000"/>
-        </w:rPr>
-        <w:t>Matrix Factorization</w:t>
-      </w:r>
-      <w:r>
-        <w:rPr>
-          <w:rFonts w:ascii="Times New Roman" w:hAnsi="Times New Roman" w:cs="Times New Roman"/>
-          <w:color w:val="000000"/>
-        </w:rPr>
-        <w:t xml:space="preserve"> and Neural Net</w:t>
-      </w:r>
-      <w:r>
-        <w:rPr>
-          <w:rFonts w:ascii="Times New Roman" w:hAnsi="Times New Roman" w:cs="Times New Roman"/>
-          <w:color w:val="000000"/>
-        </w:rPr>
-        <w:t>work</w:t>
-      </w:r>
-    </w:p>
-    <w:p>
-      <w:pPr>
-        <w:pStyle w:val="HTMLPreformatted"/>
-        <w:shd w:val="clear" w:color="auto" w:fill="FFFFFF"/>
-        <w:wordWrap w:val="0"/>
-        <w:textAlignment w:val="baseline"/>
-        <w:rPr>
-          <w:rFonts w:ascii="Times New Roman" w:hAnsi="Times New Roman" w:cs="Times New Roman"/>
-          <w:color w:val="000000"/>
-          <w:sz w:val="24"/>
-          <w:szCs w:val="24"/>
-          <w:lang w:eastAsia="en-US"/>
-        </w:rPr>
-      </w:pPr>
-      <w:r>
-        <w:rPr>
-          <w:rFonts w:ascii="Times New Roman" w:hAnsi="Times New Roman" w:cs="Times New Roman"/>
-          <w:color w:val="000000"/>
-          <w:sz w:val="24"/>
-          <w:szCs w:val="24"/>
-          <w:lang w:eastAsia="en-US"/>
-        </w:rPr>
-        <w:tab/>
-        <w:t>Our regular matrix factorization has a higher MSE (</w:t>
-      </w:r>
-      <w:r>
-        <w:rPr>
-          <w:rFonts w:ascii="Times New Roman" w:hAnsi="Times New Roman" w:cs="Times New Roman"/>
-          <w:color w:val="000000"/>
-          <w:sz w:val="24"/>
-          <w:szCs w:val="24"/>
-          <w:lang w:eastAsia="en-US"/>
-        </w:rPr>
-        <w:t>1.032</w:t>
-      </w:r>
-      <w:r>
-        <w:rPr>
-          <w:rFonts w:ascii="Times New Roman" w:hAnsi="Times New Roman" w:cs="Times New Roman"/>
-          <w:color w:val="000000"/>
-          <w:sz w:val="24"/>
-          <w:szCs w:val="24"/>
-          <w:lang w:eastAsia="en-US"/>
-        </w:rPr>
-        <w:t xml:space="preserve">) </w:t>
-      </w:r>
-      <w:r>
-        <w:rPr>
-          <w:rFonts w:ascii="Times New Roman" w:hAnsi="Times New Roman" w:cs="Times New Roman"/>
-          <w:color w:val="000000"/>
-          <w:sz w:val="24"/>
-          <w:szCs w:val="24"/>
-          <w:lang w:eastAsia="en-US"/>
-        </w:rPr>
-        <w:t xml:space="preserve">than that of both the weighted and unweighted user-user models. </w:t>
-      </w:r>
-    </w:p>
-    <w:p>
-      <w:pPr>
-        <w:pStyle w:val="HTMLPreformatted"/>
-        <w:shd w:val="clear" w:color="auto" w:fill="FFFFFF"/>
-        <w:wordWrap w:val="0"/>
-        <w:textAlignment w:val="baseline"/>
-        <w:rPr>
-          <w:rFonts w:ascii="Times New Roman" w:hAnsi="Times New Roman" w:cs="Times New Roman"/>
-          <w:color w:val="000000"/>
-          <w:sz w:val="24"/>
-          <w:szCs w:val="24"/>
-          <w:lang w:eastAsia="en-US"/>
-        </w:rPr>
-      </w:pPr>
-    </w:p>
-    <w:p>
-      <w:pPr>
-        <w:pStyle w:val="HTMLPreformatted"/>
-        <w:shd w:val="clear" w:color="auto" w:fill="FFFFFF"/>
-        <w:wordWrap w:val="0"/>
-        <w:textAlignment w:val="baseline"/>
+        <w:ind w:firstLine="720"/>
         <w:rPr>
           <w:rFonts w:ascii="Times New Roman" w:hAnsi="Times New Roman" w:cs="Times New Roman" w:hint="eastAsia"/>
           <w:color w:val="000000"/>
-          <w:sz w:val="24"/>
-          <w:szCs w:val="24"/>
-        </w:rPr>
-      </w:pPr>
-      <w:r>
-        <w:rPr>
-          <w:rFonts w:ascii="Times New Roman" w:hAnsi="Times New Roman" w:cs="Times New Roman"/>
-          <w:color w:val="000000"/>
-          <w:sz w:val="24"/>
-          <w:szCs w:val="24"/>
-          <w:lang w:eastAsia="en-US"/>
-        </w:rPr>
-        <w:t>However, our neural network actually</w:t>
-      </w:r>
-      <w:r>
-        <w:rPr>
-          <w:rFonts w:ascii="Times New Roman" w:hAnsi="Times New Roman" w:cs="Times New Roman" w:hint="eastAsia"/>
-          <w:color w:val="000000"/>
-          <w:sz w:val="24"/>
-          <w:szCs w:val="24"/>
-        </w:rPr>
-        <w:t xml:space="preserve"> </w:t>
-      </w:r>
+          <w:lang w:eastAsia="zh-CN"/>
+        </w:rPr>
+      </w:pPr>
     </w:p>
     <w:p>
       <w:pPr>
@@ -6745,17 +6631,25 @@
         <w:autoSpaceDE w:val="0"/>
         <w:autoSpaceDN w:val="0"/>
         <w:adjustRightInd w:val="0"/>
-        <w:rPr>
-          <w:rFonts w:ascii="Times New Roman" w:hAnsi="Times New Roman" w:cs="Times New Roman"/>
-          <w:color w:val="000000"/>
-        </w:rPr>
-      </w:pPr>
-      <w:r>
-        <w:rPr>
-          <w:rFonts w:ascii="Times New Roman" w:hAnsi="Times New Roman" w:cs="Times New Roman"/>
-          <w:color w:val="000000"/>
-        </w:rPr>
-        <w:t xml:space="preserve"> </w:t>
+        <w:ind w:firstLine="720"/>
+        <w:rPr>
+          <w:rFonts w:ascii="Times New Roman" w:hAnsi="Times New Roman" w:cs="Times New Roman"/>
+          <w:color w:val="000000"/>
+        </w:rPr>
+      </w:pPr>
+      <w:r>
+        <w:rPr>
+          <w:rFonts w:ascii="Times New Roman" w:hAnsi="Times New Roman" w:cs="Times New Roman"/>
+          <w:color w:val="000000"/>
+        </w:rPr>
+        <w:t>A good method that we employed in this project is that we discovered the parameters for our neural network based matrix factorization by sweeping through these parameters in the regular matrix factorization model. Have we swept these parameters on the neural network model, the time needed to find the best parameters will take way too long as each neural network model</w:t>
+      </w:r>
+      <w:r>
+        <w:rPr>
+          <w:rFonts w:ascii="Times New Roman" w:hAnsi="Times New Roman" w:cs="Times New Roman"/>
+          <w:color w:val="000000"/>
+        </w:rPr>
+        <w:t xml:space="preserve"> takes about an hour to train while the matrix factorization model takes only a few minutes.</w:t>
       </w:r>
     </w:p>
     <w:p>
@@ -6764,20 +6658,12 @@
         <w:autoSpaceDE w:val="0"/>
         <w:autoSpaceDN w:val="0"/>
         <w:adjustRightInd w:val="0"/>
-        <w:rPr>
-          <w:rFonts w:ascii="Times New Roman" w:hAnsi="Times New Roman" w:cs="Times New Roman"/>
-          <w:color w:val="000000"/>
-        </w:rPr>
-      </w:pPr>
-      <w:bookmarkStart w:id="0" w:name="_GoBack"/>
-      <w:bookmarkEnd w:id="0"/>
-      <w:r>
-        <w:rPr>
-          <w:rFonts w:ascii="Times New Roman" w:hAnsi="Times New Roman" w:cs="Times New Roman"/>
-          <w:color w:val="000000"/>
-        </w:rPr>
-        <w:t>Fastest performance: Unweighted User-user</w:t>
-      </w:r>
+        <w:ind w:firstLine="720"/>
+        <w:rPr>
+          <w:rFonts w:ascii="Times New Roman" w:hAnsi="Times New Roman" w:cs="Times New Roman"/>
+          <w:color w:val="000000"/>
+        </w:rPr>
+      </w:pPr>
     </w:p>
     <w:p>
       <w:pPr>
@@ -6785,24 +6671,174 @@
         <w:autoSpaceDE w:val="0"/>
         <w:autoSpaceDN w:val="0"/>
         <w:adjustRightInd w:val="0"/>
-        <w:rPr>
-          <w:rFonts w:ascii="Times New Roman" w:hAnsi="Times New Roman" w:cs="Times New Roman"/>
-          <w:color w:val="000000"/>
-        </w:rPr>
-      </w:pPr>
-      <w:r>
-        <w:rPr>
-          <w:rFonts w:ascii="Times New Roman" w:hAnsi="Times New Roman" w:cs="Times New Roman"/>
-          <w:color w:val="000000"/>
-        </w:rPr>
-        <w:tab/>
-      </w:r>
-      <w:r>
-        <w:rPr>
-          <w:rFonts w:ascii="Times New Roman" w:hAnsi="Times New Roman" w:cs="Times New Roman"/>
-          <w:color w:val="000000"/>
-        </w:rPr>
-        <w:tab/>
+        <w:ind w:firstLine="720"/>
+        <w:rPr>
+          <w:rFonts w:ascii="Times New Roman" w:hAnsi="Times New Roman" w:cs="Times New Roman"/>
+          <w:color w:val="000000"/>
+        </w:rPr>
+      </w:pPr>
+      <w:r>
+        <w:rPr>
+          <w:rFonts w:ascii="Times New Roman" w:hAnsi="Times New Roman" w:cs="Times New Roman"/>
+          <w:color w:val="000000"/>
+        </w:rPr>
+        <w:t xml:space="preserve">These performance times also lead to our last point: </w:t>
+      </w:r>
+      <w:r>
+        <w:rPr>
+          <w:rFonts w:ascii="Times New Roman" w:hAnsi="Times New Roman" w:cs="Times New Roman"/>
+          <w:color w:val="000000"/>
+        </w:rPr>
+        <w:t xml:space="preserve">although neural network based matrix factorization models have the lowest MSE, we much more encourage </w:t>
+      </w:r>
+      <w:r>
+        <w:rPr>
+          <w:rFonts w:ascii="Times New Roman" w:hAnsi="Times New Roman" w:cs="Times New Roman"/>
+          <w:color w:val="000000"/>
+        </w:rPr>
+        <w:t xml:space="preserve">an implementation </w:t>
+      </w:r>
+      <w:r>
+        <w:rPr>
+          <w:rFonts w:ascii="Times New Roman" w:hAnsi="Times New Roman" w:cs="Times New Roman"/>
+          <w:color w:val="000000"/>
+        </w:rPr>
+        <w:lastRenderedPageBreak/>
+        <w:t xml:space="preserve">of </w:t>
+      </w:r>
+      <w:r>
+        <w:rPr>
+          <w:rFonts w:ascii="Times New Roman" w:hAnsi="Times New Roman" w:cs="Times New Roman"/>
+          <w:color w:val="000000"/>
+        </w:rPr>
+        <w:t xml:space="preserve">unweighted user-user </w:t>
+      </w:r>
+      <w:r>
+        <w:rPr>
+          <w:rFonts w:ascii="Times New Roman" w:hAnsi="Times New Roman" w:cs="Times New Roman"/>
+          <w:color w:val="000000"/>
+        </w:rPr>
+        <w:t xml:space="preserve">model </w:t>
+      </w:r>
+      <w:r>
+        <w:rPr>
+          <w:rFonts w:ascii="Times New Roman" w:hAnsi="Times New Roman" w:cs="Times New Roman"/>
+          <w:color w:val="000000"/>
+        </w:rPr>
+        <w:t xml:space="preserve">to be </w:t>
+      </w:r>
+      <w:r>
+        <w:rPr>
+          <w:rFonts w:ascii="Times New Roman" w:hAnsi="Times New Roman" w:cs="Times New Roman"/>
+          <w:color w:val="000000"/>
+        </w:rPr>
+        <w:t xml:space="preserve">used (unless a better weighted user-user model is found). </w:t>
+      </w:r>
+      <w:r>
+        <w:rPr>
+          <w:rFonts w:ascii="Times New Roman" w:hAnsi="Times New Roman" w:cs="Times New Roman"/>
+          <w:color w:val="000000"/>
+        </w:rPr>
+        <w:t xml:space="preserve">On the actual </w:t>
+      </w:r>
+      <w:r>
+        <w:rPr>
+          <w:rFonts w:ascii="Times New Roman" w:hAnsi="Times New Roman" w:cs="Times New Roman"/>
+          <w:i/>
+          <w:color w:val="000000"/>
+        </w:rPr>
+        <w:t>Goodreads</w:t>
+      </w:r>
+      <w:r>
+        <w:rPr>
+          <w:rFonts w:ascii="Times New Roman" w:hAnsi="Times New Roman" w:cs="Times New Roman"/>
+          <w:color w:val="000000"/>
+        </w:rPr>
+        <w:t xml:space="preserve">, new data is always </w:t>
+      </w:r>
+      <w:r>
+        <w:rPr>
+          <w:rFonts w:ascii="Times New Roman" w:hAnsi="Times New Roman" w:cs="Times New Roman"/>
+          <w:color w:val="000000"/>
+        </w:rPr>
+        <w:t xml:space="preserve">created </w:t>
+      </w:r>
+      <w:r>
+        <w:rPr>
+          <w:rFonts w:ascii="Times New Roman" w:hAnsi="Times New Roman" w:cs="Times New Roman"/>
+          <w:color w:val="000000"/>
+        </w:rPr>
+        <w:t xml:space="preserve">as users interact with the books and these models will constantly have to be re-trained on the new data. </w:t>
+      </w:r>
+      <w:r>
+        <w:rPr>
+          <w:rFonts w:ascii="Times New Roman" w:hAnsi="Times New Roman" w:cs="Times New Roman"/>
+          <w:color w:val="000000"/>
+        </w:rPr>
+        <w:t>It would not be optimal if the model takes hours to train.</w:t>
+      </w:r>
+      <w:r>
+        <w:rPr>
+          <w:rFonts w:ascii="Times New Roman" w:hAnsi="Times New Roman" w:cs="Times New Roman"/>
+          <w:color w:val="000000"/>
+        </w:rPr>
+        <w:t xml:space="preserve"> </w:t>
+      </w:r>
+      <w:r>
+        <w:rPr>
+          <w:rFonts w:ascii="Times New Roman" w:hAnsi="Times New Roman" w:cs="Times New Roman"/>
+          <w:color w:val="000000"/>
+        </w:rPr>
+        <w:t>The</w:t>
+      </w:r>
+      <w:r>
+        <w:rPr>
+          <w:rFonts w:ascii="Times New Roman" w:hAnsi="Times New Roman" w:cs="Times New Roman"/>
+          <w:color w:val="000000"/>
+        </w:rPr>
+        <w:t xml:space="preserve">refore, because the </w:t>
+      </w:r>
+      <w:r>
+        <w:rPr>
+          <w:rFonts w:ascii="Times New Roman" w:hAnsi="Times New Roman" w:cs="Times New Roman"/>
+          <w:color w:val="000000"/>
+        </w:rPr>
+        <w:t>user-user models have quite a low MSE among</w:t>
+      </w:r>
+      <w:r>
+        <w:rPr>
+          <w:rFonts w:ascii="Times New Roman" w:hAnsi="Times New Roman" w:cs="Times New Roman"/>
+          <w:color w:val="000000"/>
+        </w:rPr>
+        <w:t xml:space="preserve"> the models we tried and </w:t>
+      </w:r>
+      <w:r>
+        <w:rPr>
+          <w:rFonts w:ascii="Times New Roman" w:hAnsi="Times New Roman" w:cs="Times New Roman"/>
+          <w:color w:val="000000"/>
+        </w:rPr>
+        <w:t xml:space="preserve">takes the least amount of time to </w:t>
+      </w:r>
+      <w:r>
+        <w:rPr>
+          <w:rFonts w:ascii="Times New Roman" w:hAnsi="Times New Roman" w:cs="Times New Roman"/>
+          <w:color w:val="000000"/>
+        </w:rPr>
+        <w:t xml:space="preserve">train, it is the best </w:t>
+      </w:r>
+      <w:r>
+        <w:rPr>
+          <w:rFonts w:ascii="Times New Roman" w:hAnsi="Times New Roman" w:cs="Times New Roman"/>
+          <w:color w:val="000000"/>
+        </w:rPr>
+        <w:t>model</w:t>
+      </w:r>
+      <w:r>
+        <w:rPr>
+          <w:rFonts w:ascii="Times New Roman" w:hAnsi="Times New Roman" w:cs="Times New Roman"/>
+          <w:color w:val="000000"/>
+        </w:rPr>
+        <w:t xml:space="preserve"> to implement.</w:t>
       </w:r>
     </w:p>
     <w:p>
@@ -6811,6 +6847,7 @@
         <w:autoSpaceDE w:val="0"/>
         <w:autoSpaceDN w:val="0"/>
         <w:adjustRightInd w:val="0"/>
+        <w:ind w:firstLine="720"/>
         <w:rPr>
           <w:rFonts w:ascii="Times New Roman" w:hAnsi="Times New Roman" w:cs="Times New Roman"/>
           <w:color w:val="000000"/>
@@ -6823,19 +6860,18 @@
         <w:autoSpaceDE w:val="0"/>
         <w:autoSpaceDN w:val="0"/>
         <w:adjustRightInd w:val="0"/>
-        <w:rPr>
-          <w:rFonts w:ascii="Times New Roman" w:hAnsi="Times New Roman" w:cs="Times New Roman"/>
-          <w:b/>
-          <w:color w:val="000000"/>
-        </w:rPr>
-      </w:pPr>
-      <w:r>
-        <w:rPr>
-          <w:rFonts w:ascii="Times New Roman" w:hAnsi="Times New Roman" w:cs="Times New Roman"/>
-          <w:b/>
-          <w:color w:val="000000"/>
-        </w:rPr>
-        <w:t>Future Directions:</w:t>
+        <w:ind w:firstLine="720"/>
+        <w:rPr>
+          <w:rFonts w:ascii="Times New Roman" w:hAnsi="Times New Roman" w:cs="Times New Roman"/>
+          <w:color w:val="000000"/>
+        </w:rPr>
+      </w:pPr>
+      <w:r>
+        <w:rPr>
+          <w:rFonts w:ascii="Times New Roman" w:hAnsi="Times New Roman" w:cs="Times New Roman"/>
+          <w:color w:val="000000"/>
+        </w:rPr>
+        <w:t xml:space="preserve"> </w:t>
       </w:r>
     </w:p>
     <w:p>
@@ -6846,19 +6882,46 @@
         <w:adjustRightInd w:val="0"/>
         <w:rPr>
           <w:rFonts w:ascii="Times New Roman" w:hAnsi="Times New Roman" w:cs="Times New Roman"/>
-          <w:color w:val="000000"/>
-        </w:rPr>
-      </w:pPr>
-      <w:r>
-        <w:rPr>
-          <w:rFonts w:ascii="Times New Roman" w:hAnsi="Times New Roman" w:cs="Times New Roman"/>
-          <w:color w:val="000000"/>
-        </w:rPr>
-        <w:tab/>
-      </w:r>
-    </w:p>
-    <w:p>
-      <w:pPr>
+          <w:b/>
+          <w:color w:val="000000"/>
+        </w:rPr>
+      </w:pPr>
+      <w:r>
+        <w:rPr>
+          <w:rFonts w:ascii="Times New Roman" w:hAnsi="Times New Roman" w:cs="Times New Roman"/>
+          <w:b/>
+          <w:color w:val="000000"/>
+        </w:rPr>
+        <w:t>Future Directions:</w:t>
+      </w:r>
+    </w:p>
+    <w:p>
+      <w:pPr>
+        <w:pStyle w:val="ListParagraph"/>
+        <w:widowControl w:val="0"/>
+        <w:numPr>
+          <w:ilvl w:val="0"/>
+          <w:numId w:val="9"/>
+        </w:numPr>
+        <w:autoSpaceDE w:val="0"/>
+        <w:autoSpaceDN w:val="0"/>
+        <w:adjustRightInd w:val="0"/>
+        <w:rPr>
+          <w:rFonts w:ascii="Times New Roman" w:hAnsi="Times New Roman" w:cs="Times New Roman"/>
+          <w:color w:val="000000"/>
+        </w:rPr>
+      </w:pPr>
+      <w:r>
+        <w:rPr>
+          <w:rFonts w:ascii="Times New Roman" w:hAnsi="Times New Roman" w:cs="Times New Roman"/>
+          <w:color w:val="000000"/>
+        </w:rPr>
+        <w:t xml:space="preserve">We would like to investigate more ways of incorporating shelf matrix and isRead matirx into rating matrix. One idea is to represent each entry of the rating matrix as a 3-tuple. Then, user-user similarity can be computed by computing the similarity between two lists of 3-tuples, or two matrices. </w:t>
+      </w:r>
+    </w:p>
+    <w:p>
+      <w:pPr>
+        <w:pStyle w:val="ListParagraph"/>
         <w:widowControl w:val="0"/>
         <w:autoSpaceDE w:val="0"/>
         <w:autoSpaceDN w:val="0"/>
@@ -6871,6 +6934,74 @@
     </w:p>
     <w:p>
       <w:pPr>
+        <w:pStyle w:val="ListParagraph"/>
+        <w:widowControl w:val="0"/>
+        <w:numPr>
+          <w:ilvl w:val="0"/>
+          <w:numId w:val="9"/>
+        </w:numPr>
+        <w:autoSpaceDE w:val="0"/>
+        <w:autoSpaceDN w:val="0"/>
+        <w:adjustRightInd w:val="0"/>
+        <w:rPr>
+          <w:rFonts w:ascii="Times New Roman" w:hAnsi="Times New Roman" w:cs="Times New Roman"/>
+          <w:color w:val="000000"/>
+        </w:rPr>
+      </w:pPr>
+      <w:r>
+        <w:rPr>
+          <w:rFonts w:ascii="Times New Roman" w:hAnsi="Times New Roman" w:cs="Times New Roman"/>
+          <w:color w:val="000000"/>
+        </w:rPr>
+        <w:t xml:space="preserve"> </w:t>
+      </w:r>
+      <w:r>
+        <w:rPr>
+          <w:rFonts w:ascii="Times New Roman" w:hAnsi="Times New Roman" w:cs="Times New Roman"/>
+          <w:color w:val="000000"/>
+        </w:rPr>
+        <w:t xml:space="preserve">There </w:t>
+      </w:r>
+      <w:r>
+        <w:rPr>
+          <w:rFonts w:ascii="Times New Roman" w:hAnsi="Times New Roman" w:cs="Times New Roman"/>
+          <w:color w:val="000000"/>
+        </w:rPr>
+        <w:t>are</w:t>
+      </w:r>
+      <w:r>
+        <w:rPr>
+          <w:rFonts w:ascii="Times New Roman" w:hAnsi="Times New Roman" w:cs="Times New Roman"/>
+          <w:color w:val="000000"/>
+        </w:rPr>
+        <w:t xml:space="preserve"> more neural-</w:t>
+      </w:r>
+      <w:r>
+        <w:rPr>
+          <w:rFonts w:ascii="Times New Roman" w:hAnsi="Times New Roman" w:cs="Times New Roman"/>
+          <w:color w:val="000000"/>
+        </w:rPr>
+        <w:t xml:space="preserve">network based models for recommender system that we would like to explore. </w:t>
+      </w:r>
+      <w:r>
+        <w:rPr>
+          <w:rFonts w:ascii="Times New Roman" w:hAnsi="Times New Roman" w:cs="Times New Roman" w:hint="eastAsia"/>
+          <w:color w:val="000000"/>
+          <w:lang w:eastAsia="zh-CN"/>
+        </w:rPr>
+        <w:t>We</w:t>
+      </w:r>
+      <w:r>
+        <w:rPr>
+          <w:rFonts w:ascii="Times New Roman" w:hAnsi="Times New Roman" w:cs="Times New Roman"/>
+          <w:color w:val="000000"/>
+          <w:lang w:eastAsia="ko-KR"/>
+        </w:rPr>
+        <w:t xml:space="preserve"> can employ more unique kinds of neural architecture and test out different k’s to see which architecture actually performs the best.</w:t>
+      </w:r>
+    </w:p>
+    <w:p>
+      <w:pPr>
         <w:widowControl w:val="0"/>
         <w:autoSpaceDE w:val="0"/>
         <w:autoSpaceDN w:val="0"/>
@@ -6883,7 +7014,12 @@
     </w:p>
     <w:p>
       <w:pPr>
+        <w:pStyle w:val="ListParagraph"/>
         <w:widowControl w:val="0"/>
+        <w:numPr>
+          <w:ilvl w:val="0"/>
+          <w:numId w:val="9"/>
+        </w:numPr>
         <w:autoSpaceDE w:val="0"/>
         <w:autoSpaceDN w:val="0"/>
         <w:adjustRightInd w:val="0"/>
@@ -6892,6 +7028,48 @@
           <w:color w:val="000000"/>
         </w:rPr>
       </w:pPr>
+      <w:r>
+        <w:rPr>
+          <w:rFonts w:ascii="Times New Roman" w:hAnsi="Times New Roman" w:cs="Times New Roman"/>
+          <w:color w:val="000000"/>
+        </w:rPr>
+        <w:t>We should employ cross-va</w:t>
+      </w:r>
+      <w:r>
+        <w:rPr>
+          <w:rFonts w:ascii="Times New Roman" w:hAnsi="Times New Roman" w:cs="Times New Roman"/>
+          <w:color w:val="000000"/>
+        </w:rPr>
+        <w:t xml:space="preserve">lidation when testing the models. </w:t>
+      </w:r>
+      <w:r>
+        <w:rPr>
+          <w:rFonts w:ascii="Times New Roman" w:hAnsi="Times New Roman" w:cs="Times New Roman"/>
+          <w:color w:val="000000"/>
+        </w:rPr>
+        <w:t xml:space="preserve">We would like to see how these models perform on </w:t>
+      </w:r>
+      <w:r>
+        <w:rPr>
+          <w:rFonts w:ascii="Times New Roman" w:hAnsi="Times New Roman" w:cs="Times New Roman"/>
+          <w:color w:val="000000"/>
+        </w:rPr>
+        <w:t>different train and test</w:t>
+      </w:r>
+      <w:r>
+        <w:rPr>
+          <w:rFonts w:ascii="Times New Roman" w:hAnsi="Times New Roman" w:cs="Times New Roman"/>
+          <w:color w:val="000000"/>
+        </w:rPr>
+        <w:t xml:space="preserve"> datasets. </w:t>
+      </w:r>
+      <w:r>
+        <w:rPr>
+          <w:rFonts w:ascii="Times New Roman" w:hAnsi="Times New Roman" w:cs="Times New Roman"/>
+          <w:color w:val="000000"/>
+        </w:rPr>
+        <w:t xml:space="preserve">Also, with good use of AWS instances, we could use a larger subset of the entire dataset. </w:t>
+      </w:r>
     </w:p>
     <w:p>
       <w:pPr>
@@ -7120,7 +7298,7 @@
         <w:rStyle w:val="PageNumber"/>
         <w:noProof/>
       </w:rPr>
-      <w:t>6</w:t>
+      <w:t>2</w:t>
     </w:r>
     <w:r>
       <w:rPr>
@@ -7875,16 +8053,16 @@
     </w:lvl>
   </w:abstractNum>
   <w:abstractNum w:abstractNumId="7">
-    <w:nsid w:val="7F595D67"/>
+    <w:nsid w:val="7C7F69B7"/>
     <w:multiLevelType w:val="hybridMultilevel"/>
-    <w:tmpl w:val="3D124F3A"/>
-    <w:lvl w:ilvl="0" w:tplc="CCA68EF0">
+    <w:tmpl w:val="4FAA7DA2"/>
+    <w:lvl w:ilvl="0" w:tplc="423A31CE">
       <w:start w:val="1"/>
       <w:numFmt w:val="decimal"/>
       <w:lvlText w:val="%1."/>
       <w:lvlJc w:val="left"/>
       <w:pPr>
-        <w:ind w:left="2520" w:hanging="360"/>
+        <w:ind w:left="720" w:hanging="360"/>
       </w:pPr>
       <w:rPr>
         <w:rFonts w:ascii="Times New Roman" w:eastAsia="宋体" w:hAnsi="Times New Roman" w:cs="Times New Roman"/>
@@ -7896,6 +8074,95 @@
       <w:lvlText w:val="%2."/>
       <w:lvlJc w:val="left"/>
       <w:pPr>
+        <w:ind w:left="1440" w:hanging="360"/>
+      </w:pPr>
+    </w:lvl>
+    <w:lvl w:ilvl="2" w:tplc="0409001B" w:tentative="1">
+      <w:start w:val="1"/>
+      <w:numFmt w:val="lowerRoman"/>
+      <w:lvlText w:val="%3."/>
+      <w:lvlJc w:val="right"/>
+      <w:pPr>
+        <w:ind w:left="2160" w:hanging="180"/>
+      </w:pPr>
+    </w:lvl>
+    <w:lvl w:ilvl="3" w:tplc="0409000F" w:tentative="1">
+      <w:start w:val="1"/>
+      <w:numFmt w:val="decimal"/>
+      <w:lvlText w:val="%4."/>
+      <w:lvlJc w:val="left"/>
+      <w:pPr>
+        <w:ind w:left="2880" w:hanging="360"/>
+      </w:pPr>
+    </w:lvl>
+    <w:lvl w:ilvl="4" w:tplc="04090019" w:tentative="1">
+      <w:start w:val="1"/>
+      <w:numFmt w:val="lowerLetter"/>
+      <w:lvlText w:val="%5."/>
+      <w:lvlJc w:val="left"/>
+      <w:pPr>
+        <w:ind w:left="3600" w:hanging="360"/>
+      </w:pPr>
+    </w:lvl>
+    <w:lvl w:ilvl="5" w:tplc="0409001B" w:tentative="1">
+      <w:start w:val="1"/>
+      <w:numFmt w:val="lowerRoman"/>
+      <w:lvlText w:val="%6."/>
+      <w:lvlJc w:val="right"/>
+      <w:pPr>
+        <w:ind w:left="4320" w:hanging="180"/>
+      </w:pPr>
+    </w:lvl>
+    <w:lvl w:ilvl="6" w:tplc="0409000F" w:tentative="1">
+      <w:start w:val="1"/>
+      <w:numFmt w:val="decimal"/>
+      <w:lvlText w:val="%7."/>
+      <w:lvlJc w:val="left"/>
+      <w:pPr>
+        <w:ind w:left="5040" w:hanging="360"/>
+      </w:pPr>
+    </w:lvl>
+    <w:lvl w:ilvl="7" w:tplc="04090019" w:tentative="1">
+      <w:start w:val="1"/>
+      <w:numFmt w:val="lowerLetter"/>
+      <w:lvlText w:val="%8."/>
+      <w:lvlJc w:val="left"/>
+      <w:pPr>
+        <w:ind w:left="5760" w:hanging="360"/>
+      </w:pPr>
+    </w:lvl>
+    <w:lvl w:ilvl="8" w:tplc="0409001B" w:tentative="1">
+      <w:start w:val="1"/>
+      <w:numFmt w:val="lowerRoman"/>
+      <w:lvlText w:val="%9."/>
+      <w:lvlJc w:val="right"/>
+      <w:pPr>
+        <w:ind w:left="6480" w:hanging="180"/>
+      </w:pPr>
+    </w:lvl>
+  </w:abstractNum>
+  <w:abstractNum w:abstractNumId="8">
+    <w:nsid w:val="7F595D67"/>
+    <w:multiLevelType w:val="hybridMultilevel"/>
+    <w:tmpl w:val="3D124F3A"/>
+    <w:lvl w:ilvl="0" w:tplc="CCA68EF0">
+      <w:start w:val="1"/>
+      <w:numFmt w:val="decimal"/>
+      <w:lvlText w:val="%1."/>
+      <w:lvlJc w:val="left"/>
+      <w:pPr>
+        <w:ind w:left="2520" w:hanging="360"/>
+      </w:pPr>
+      <w:rPr>
+        <w:rFonts w:ascii="Times New Roman" w:eastAsia="宋体" w:hAnsi="Times New Roman" w:cs="Times New Roman"/>
+      </w:rPr>
+    </w:lvl>
+    <w:lvl w:ilvl="1" w:tplc="04090019" w:tentative="1">
+      <w:start w:val="1"/>
+      <w:numFmt w:val="lowerLetter"/>
+      <w:lvlText w:val="%2."/>
+      <w:lvlJc w:val="left"/>
+      <w:pPr>
         <w:ind w:left="3240" w:hanging="360"/>
       </w:pPr>
     </w:lvl>
@@ -7970,7 +8237,7 @@
     <w:abstractNumId w:val="2"/>
   </w:num>
   <w:num w:numId="3">
-    <w:abstractNumId w:val="7"/>
+    <w:abstractNumId w:val="8"/>
   </w:num>
   <w:num w:numId="4">
     <w:abstractNumId w:val="1"/>
@@ -7986,6 +8253,9 @@
   </w:num>
   <w:num w:numId="8">
     <w:abstractNumId w:val="6"/>
+  </w:num>
+  <w:num w:numId="9">
+    <w:abstractNumId w:val="7"/>
   </w:num>
 </w:numbering>
 </file>
@@ -8853,7 +9123,7 @@
 </file>
 
 <file path=customXml/itemProps1.xml><?xml version="1.0" encoding="utf-8"?>
-<ds:datastoreItem xmlns:ds="http://schemas.openxmlformats.org/officeDocument/2006/customXml" ds:itemID="{AA7ED05E-A401-E143-8D8B-749198852FB0}">
+<ds:datastoreItem xmlns:ds="http://schemas.openxmlformats.org/officeDocument/2006/customXml" ds:itemID="{228EF115-F6E4-4C44-8FE8-04927BEF67AD}">
   <ds:schemaRefs>
     <ds:schemaRef ds:uri="http://schemas.openxmlformats.org/officeDocument/2006/bibliography"/>
   </ds:schemaRefs>

</xml_diff>